<commit_message>
Rename files to take out one chapter, add to weights chapter
</commit_message>
<xml_diff>
--- a/templates/report_templates/animal_weights.docx
+++ b/templates/report_templates/animal_weights.docx
@@ -255,7 +255,7 @@
               <a:graphicData uri="http://schemas.openxmlformats.org/drawingml/2006/picture">
                 <pic:pic>
                   <pic:nvPicPr>
-                    <pic:cNvPr descr="animal_weights_files/figure-docx/unnamed-chunk-6-1.png" id="0" name="Picture"/>
+                    <pic:cNvPr descr="animal_weights_files/figure-docx/unnamed-chunk-25-1.png" id="0" name="Picture"/>
                     <pic:cNvPicPr>
                       <a:picLocks noChangeArrowheads="1" noChangeAspect="1"/>
                     </pic:cNvPicPr>
@@ -307,7 +307,7 @@
               <a:graphicData uri="http://schemas.openxmlformats.org/drawingml/2006/picture">
                 <pic:pic>
                   <pic:nvPicPr>
-                    <pic:cNvPr descr="animal_weights_files/figure-docx/unnamed-chunk-7-1.png" id="0" name="Picture"/>
+                    <pic:cNvPr descr="animal_weights_files/figure-docx/unnamed-chunk-26-1.png" id="0" name="Picture"/>
                     <pic:cNvPicPr>
                       <a:picLocks noChangeArrowheads="1" noChangeAspect="1"/>
                     </pic:cNvPicPr>
@@ -359,7 +359,7 @@
               <a:graphicData uri="http://schemas.openxmlformats.org/drawingml/2006/picture">
                 <pic:pic>
                   <pic:nvPicPr>
-                    <pic:cNvPr descr="animal_weights_files/figure-docx/unnamed-chunk-8-1.png" id="0" name="Picture"/>
+                    <pic:cNvPr descr="animal_weights_files/figure-docx/unnamed-chunk-27-1.png" id="0" name="Picture"/>
                     <pic:cNvPicPr>
                       <a:picLocks noChangeArrowheads="1" noChangeAspect="1"/>
                     </pic:cNvPicPr>

</xml_diff>

<commit_message>
Add some more on CFUs
</commit_message>
<xml_diff>
--- a/templates/report_templates/animal_weights.docx
+++ b/templates/report_templates/animal_weights.docx
@@ -255,7 +255,7 @@
               <a:graphicData uri="http://schemas.openxmlformats.org/drawingml/2006/picture">
                 <pic:pic>
                   <pic:nvPicPr>
-                    <pic:cNvPr descr="animal_weights_files/figure-docx/unnamed-chunk-25-1.png" id="0" name="Picture"/>
+                    <pic:cNvPr descr="animal_weights_files/figure-docx/unnamed-chunk-6-1.png" id="0" name="Picture"/>
                     <pic:cNvPicPr>
                       <a:picLocks noChangeArrowheads="1" noChangeAspect="1"/>
                     </pic:cNvPicPr>
@@ -307,7 +307,7 @@
               <a:graphicData uri="http://schemas.openxmlformats.org/drawingml/2006/picture">
                 <pic:pic>
                   <pic:nvPicPr>
-                    <pic:cNvPr descr="animal_weights_files/figure-docx/unnamed-chunk-26-1.png" id="0" name="Picture"/>
+                    <pic:cNvPr descr="animal_weights_files/figure-docx/unnamed-chunk-7-1.png" id="0" name="Picture"/>
                     <pic:cNvPicPr>
                       <a:picLocks noChangeArrowheads="1" noChangeAspect="1"/>
                     </pic:cNvPicPr>
@@ -359,7 +359,7 @@
               <a:graphicData uri="http://schemas.openxmlformats.org/drawingml/2006/picture">
                 <pic:pic>
                   <pic:nvPicPr>
-                    <pic:cNvPr descr="animal_weights_files/figure-docx/unnamed-chunk-27-1.png" id="0" name="Picture"/>
+                    <pic:cNvPr descr="animal_weights_files/figure-docx/unnamed-chunk-8-1.png" id="0" name="Picture"/>
                     <pic:cNvPicPr>
                       <a:picLocks noChangeArrowheads="1" noChangeAspect="1"/>
                     </pic:cNvPicPr>

</xml_diff>